<commit_message>
Fix group name on report
</commit_message>
<xml_diff>
--- a/BaoCao_LapTrinhWindows.docx
+++ b/BaoCao_LapTrinhWindows.docx
@@ -434,6 +434,14 @@
                 <w:szCs w:val="28"/>
               </w:rPr>
               <w:t>Nhóm</w:t>
+            </w:r>
+            <w:r>
+              <w:rPr>
+                <w:rFonts w:ascii="Times New Roman" w:hAnsi="Times New Roman" w:cs="Times New Roman"/>
+                <w:sz w:val="28"/>
+                <w:szCs w:val="28"/>
+              </w:rPr>
+              <w:t xml:space="preserve"> 25</w:t>
             </w:r>
             <w:r>
               <w:rPr>
@@ -786,8 +794,6 @@
             </w:rPr>
             <w:t>Mục lục:</w:t>
           </w:r>
-          <w:bookmarkStart w:id="1" w:name="_GoBack"/>
-          <w:bookmarkEnd w:id="1"/>
         </w:p>
         <w:p/>
         <w:p>
@@ -1572,6 +1578,7 @@
             </w:r>
           </w:hyperlink>
         </w:p>
+        <w:bookmarkStart w:id="1" w:name="_GoBack"/>
         <w:p>
           <w:pPr>
             <w:pStyle w:val="TOC2"/>
@@ -1585,90 +1592,105 @@
               <w:sz w:val="22"/>
             </w:rPr>
           </w:pPr>
-          <w:hyperlink w:anchor="_Toc532254255" w:history="1">
-            <w:r>
-              <w:rPr>
-                <w:rStyle w:val="Hyperlink"/>
-                <w:rFonts w:ascii="Times New Roman" w:hAnsi="Times New Roman" w:cs="Times New Roman"/>
-                <w:b/>
-                <w:noProof/>
-              </w:rPr>
-              <w:t>3.</w:t>
-            </w:r>
-            <w:r>
-              <w:rPr>
-                <w:rFonts w:ascii="Times New Roman" w:eastAsiaTheme="minorEastAsia" w:hAnsi="Times New Roman" w:cs="Times New Roman"/>
-                <w:noProof/>
-                <w:sz w:val="22"/>
-              </w:rPr>
-              <w:tab/>
-            </w:r>
-            <w:r>
-              <w:rPr>
-                <w:rStyle w:val="Hyperlink"/>
-                <w:rFonts w:ascii="Times New Roman" w:hAnsi="Times New Roman" w:cs="Times New Roman"/>
-                <w:b/>
-                <w:noProof/>
-              </w:rPr>
-              <w:t>Thiết kết giao diện</w:t>
-            </w:r>
-            <w:r>
-              <w:rPr>
-                <w:rFonts w:ascii="Times New Roman" w:hAnsi="Times New Roman" w:cs="Times New Roman"/>
-                <w:noProof/>
-                <w:webHidden/>
-              </w:rPr>
-              <w:tab/>
-            </w:r>
-            <w:r>
-              <w:rPr>
-                <w:rFonts w:ascii="Times New Roman" w:hAnsi="Times New Roman" w:cs="Times New Roman"/>
-                <w:noProof/>
-                <w:webHidden/>
-              </w:rPr>
-              <w:fldChar w:fldCharType="begin"/>
-            </w:r>
-            <w:r>
-              <w:rPr>
-                <w:rFonts w:ascii="Times New Roman" w:hAnsi="Times New Roman" w:cs="Times New Roman"/>
-                <w:noProof/>
-                <w:webHidden/>
-              </w:rPr>
-              <w:instrText xml:space="preserve"> PAGEREF _Toc532254255 \h </w:instrText>
-            </w:r>
-            <w:r>
-              <w:rPr>
-                <w:rFonts w:ascii="Times New Roman" w:hAnsi="Times New Roman" w:cs="Times New Roman"/>
-                <w:noProof/>
-                <w:webHidden/>
-              </w:rPr>
-            </w:r>
-            <w:r>
-              <w:rPr>
-                <w:rFonts w:ascii="Times New Roman" w:hAnsi="Times New Roman" w:cs="Times New Roman"/>
-                <w:noProof/>
-                <w:webHidden/>
-              </w:rPr>
-              <w:fldChar w:fldCharType="separate"/>
-            </w:r>
-            <w:r>
-              <w:rPr>
-                <w:rFonts w:ascii="Times New Roman" w:hAnsi="Times New Roman" w:cs="Times New Roman"/>
-                <w:noProof/>
-                <w:webHidden/>
-              </w:rPr>
-              <w:t>11</w:t>
-            </w:r>
-            <w:r>
-              <w:rPr>
-                <w:rFonts w:ascii="Times New Roman" w:hAnsi="Times New Roman" w:cs="Times New Roman"/>
-                <w:noProof/>
-                <w:webHidden/>
-              </w:rPr>
-              <w:fldChar w:fldCharType="end"/>
-            </w:r>
-          </w:hyperlink>
+          <w:r>
+            <w:fldChar w:fldCharType="begin"/>
+          </w:r>
+          <w:r>
+            <w:instrText xml:space="preserve"> HYPERLINK \l "_Toc532254255" </w:instrText>
+          </w:r>
+          <w:r>
+            <w:fldChar w:fldCharType="separate"/>
+          </w:r>
+          <w:r>
+            <w:rPr>
+              <w:rStyle w:val="Hyperlink"/>
+              <w:rFonts w:ascii="Times New Roman" w:hAnsi="Times New Roman" w:cs="Times New Roman"/>
+              <w:b/>
+              <w:noProof/>
+            </w:rPr>
+            <w:t>3.</w:t>
+          </w:r>
+          <w:r>
+            <w:rPr>
+              <w:rFonts w:ascii="Times New Roman" w:eastAsiaTheme="minorEastAsia" w:hAnsi="Times New Roman" w:cs="Times New Roman"/>
+              <w:noProof/>
+              <w:sz w:val="22"/>
+            </w:rPr>
+            <w:tab/>
+          </w:r>
+          <w:r>
+            <w:rPr>
+              <w:rStyle w:val="Hyperlink"/>
+              <w:rFonts w:ascii="Times New Roman" w:hAnsi="Times New Roman" w:cs="Times New Roman"/>
+              <w:b/>
+              <w:noProof/>
+            </w:rPr>
+            <w:t>Thiết kết giao diện</w:t>
+          </w:r>
+          <w:r>
+            <w:rPr>
+              <w:rFonts w:ascii="Times New Roman" w:hAnsi="Times New Roman" w:cs="Times New Roman"/>
+              <w:noProof/>
+              <w:webHidden/>
+            </w:rPr>
+            <w:tab/>
+          </w:r>
+          <w:r>
+            <w:rPr>
+              <w:rFonts w:ascii="Times New Roman" w:hAnsi="Times New Roman" w:cs="Times New Roman"/>
+              <w:noProof/>
+              <w:webHidden/>
+            </w:rPr>
+            <w:fldChar w:fldCharType="begin"/>
+          </w:r>
+          <w:r>
+            <w:rPr>
+              <w:rFonts w:ascii="Times New Roman" w:hAnsi="Times New Roman" w:cs="Times New Roman"/>
+              <w:noProof/>
+              <w:webHidden/>
+            </w:rPr>
+            <w:instrText xml:space="preserve"> PAGEREF _Toc532254255 \h </w:instrText>
+          </w:r>
+          <w:r>
+            <w:rPr>
+              <w:rFonts w:ascii="Times New Roman" w:hAnsi="Times New Roman" w:cs="Times New Roman"/>
+              <w:noProof/>
+              <w:webHidden/>
+            </w:rPr>
+          </w:r>
+          <w:r>
+            <w:rPr>
+              <w:rFonts w:ascii="Times New Roman" w:hAnsi="Times New Roman" w:cs="Times New Roman"/>
+              <w:noProof/>
+              <w:webHidden/>
+            </w:rPr>
+            <w:fldChar w:fldCharType="separate"/>
+          </w:r>
+          <w:r>
+            <w:rPr>
+              <w:rFonts w:ascii="Times New Roman" w:hAnsi="Times New Roman" w:cs="Times New Roman"/>
+              <w:noProof/>
+              <w:webHidden/>
+            </w:rPr>
+            <w:t>11</w:t>
+          </w:r>
+          <w:r>
+            <w:rPr>
+              <w:rFonts w:ascii="Times New Roman" w:hAnsi="Times New Roman" w:cs="Times New Roman"/>
+              <w:noProof/>
+              <w:webHidden/>
+            </w:rPr>
+            <w:fldChar w:fldCharType="end"/>
+          </w:r>
+          <w:r>
+            <w:rPr>
+              <w:rFonts w:ascii="Times New Roman" w:hAnsi="Times New Roman" w:cs="Times New Roman"/>
+              <w:noProof/>
+            </w:rPr>
+            <w:fldChar w:fldCharType="end"/>
+          </w:r>
         </w:p>
+        <w:bookmarkEnd w:id="1"/>
         <w:p>
           <w:pPr>
             <w:pStyle w:val="TOC1"/>
@@ -1681,72 +1703,86 @@
               <w:sz w:val="22"/>
             </w:rPr>
           </w:pPr>
-          <w:hyperlink w:anchor="_Toc532254256" w:history="1">
-            <w:r>
-              <w:rPr>
-                <w:rStyle w:val="Hyperlink"/>
-                <w:rFonts w:ascii="Times New Roman" w:hAnsi="Times New Roman" w:cs="Times New Roman"/>
-                <w:b/>
-                <w:noProof/>
-              </w:rPr>
-              <w:t>Phần 3: CHƯƠNG TRÌNH VÀ KẾT QUẢ ĐẠT ĐƯỢC</w:t>
-            </w:r>
-            <w:r>
-              <w:rPr>
-                <w:rFonts w:ascii="Times New Roman" w:hAnsi="Times New Roman" w:cs="Times New Roman"/>
-                <w:noProof/>
-                <w:webHidden/>
-              </w:rPr>
-              <w:tab/>
-            </w:r>
-            <w:r>
-              <w:rPr>
-                <w:rFonts w:ascii="Times New Roman" w:hAnsi="Times New Roman" w:cs="Times New Roman"/>
-                <w:noProof/>
-                <w:webHidden/>
-              </w:rPr>
-              <w:fldChar w:fldCharType="begin"/>
-            </w:r>
-            <w:r>
-              <w:rPr>
-                <w:rFonts w:ascii="Times New Roman" w:hAnsi="Times New Roman" w:cs="Times New Roman"/>
-                <w:noProof/>
-                <w:webHidden/>
-              </w:rPr>
-              <w:instrText xml:space="preserve"> PAGEREF _Toc532254256 \h </w:instrText>
-            </w:r>
-            <w:r>
-              <w:rPr>
-                <w:rFonts w:ascii="Times New Roman" w:hAnsi="Times New Roman" w:cs="Times New Roman"/>
-                <w:noProof/>
-                <w:webHidden/>
-              </w:rPr>
-            </w:r>
-            <w:r>
-              <w:rPr>
-                <w:rFonts w:ascii="Times New Roman" w:hAnsi="Times New Roman" w:cs="Times New Roman"/>
-                <w:noProof/>
-                <w:webHidden/>
-              </w:rPr>
-              <w:fldChar w:fldCharType="separate"/>
-            </w:r>
-            <w:r>
-              <w:rPr>
-                <w:rFonts w:ascii="Times New Roman" w:hAnsi="Times New Roman" w:cs="Times New Roman"/>
-                <w:noProof/>
-                <w:webHidden/>
-              </w:rPr>
-              <w:t>17</w:t>
-            </w:r>
-            <w:r>
-              <w:rPr>
-                <w:rFonts w:ascii="Times New Roman" w:hAnsi="Times New Roman" w:cs="Times New Roman"/>
-                <w:noProof/>
-                <w:webHidden/>
-              </w:rPr>
-              <w:fldChar w:fldCharType="end"/>
-            </w:r>
-          </w:hyperlink>
+          <w:r>
+            <w:fldChar w:fldCharType="begin"/>
+          </w:r>
+          <w:r>
+            <w:instrText xml:space="preserve"> HYPERLINK \l "_Toc532254256" </w:instrText>
+          </w:r>
+          <w:r>
+            <w:fldChar w:fldCharType="separate"/>
+          </w:r>
+          <w:r>
+            <w:rPr>
+              <w:rStyle w:val="Hyperlink"/>
+              <w:rFonts w:ascii="Times New Roman" w:hAnsi="Times New Roman" w:cs="Times New Roman"/>
+              <w:b/>
+              <w:noProof/>
+            </w:rPr>
+            <w:t>Phần 3: CHƯƠNG TRÌNH VÀ KẾT QUẢ ĐẠT ĐƯỢC</w:t>
+          </w:r>
+          <w:r>
+            <w:rPr>
+              <w:rFonts w:ascii="Times New Roman" w:hAnsi="Times New Roman" w:cs="Times New Roman"/>
+              <w:noProof/>
+              <w:webHidden/>
+            </w:rPr>
+            <w:tab/>
+          </w:r>
+          <w:r>
+            <w:rPr>
+              <w:rFonts w:ascii="Times New Roman" w:hAnsi="Times New Roman" w:cs="Times New Roman"/>
+              <w:noProof/>
+              <w:webHidden/>
+            </w:rPr>
+            <w:fldChar w:fldCharType="begin"/>
+          </w:r>
+          <w:r>
+            <w:rPr>
+              <w:rFonts w:ascii="Times New Roman" w:hAnsi="Times New Roman" w:cs="Times New Roman"/>
+              <w:noProof/>
+              <w:webHidden/>
+            </w:rPr>
+            <w:instrText xml:space="preserve"> PAGEREF _Toc532254256 \h </w:instrText>
+          </w:r>
+          <w:r>
+            <w:rPr>
+              <w:rFonts w:ascii="Times New Roman" w:hAnsi="Times New Roman" w:cs="Times New Roman"/>
+              <w:noProof/>
+              <w:webHidden/>
+            </w:rPr>
+          </w:r>
+          <w:r>
+            <w:rPr>
+              <w:rFonts w:ascii="Times New Roman" w:hAnsi="Times New Roman" w:cs="Times New Roman"/>
+              <w:noProof/>
+              <w:webHidden/>
+            </w:rPr>
+            <w:fldChar w:fldCharType="separate"/>
+          </w:r>
+          <w:r>
+            <w:rPr>
+              <w:rFonts w:ascii="Times New Roman" w:hAnsi="Times New Roman" w:cs="Times New Roman"/>
+              <w:noProof/>
+              <w:webHidden/>
+            </w:rPr>
+            <w:t>17</w:t>
+          </w:r>
+          <w:r>
+            <w:rPr>
+              <w:rFonts w:ascii="Times New Roman" w:hAnsi="Times New Roman" w:cs="Times New Roman"/>
+              <w:noProof/>
+              <w:webHidden/>
+            </w:rPr>
+            <w:fldChar w:fldCharType="end"/>
+          </w:r>
+          <w:r>
+            <w:rPr>
+              <w:rFonts w:ascii="Times New Roman" w:hAnsi="Times New Roman" w:cs="Times New Roman"/>
+              <w:noProof/>
+            </w:rPr>
+            <w:fldChar w:fldCharType="end"/>
+          </w:r>
         </w:p>
         <w:p>
           <w:pPr>
@@ -2704,6 +2740,7 @@
           <w:sz w:val="48"/>
           <w:szCs w:val="48"/>
         </w:rPr>
+        <w:lastRenderedPageBreak/>
         <w:t>Lời nói đầu</w:t>
       </w:r>
     </w:p>
@@ -2933,16 +2970,7 @@
           <w:sz w:val="26"/>
           <w:szCs w:val="26"/>
         </w:rPr>
-        <w:t>Giới thiệu hệ thống</w:t>
-      </w:r>
-      <w:r>
-        <w:rPr>
-          <w:rFonts w:ascii="Times New Roman" w:hAnsi="Times New Roman" w:cs="Times New Roman"/>
-          <w:b/>
-          <w:sz w:val="26"/>
-          <w:szCs w:val="26"/>
-        </w:rPr>
-        <w:t>:</w:t>
+        <w:t>Giới thiệu hệ thống:</w:t>
       </w:r>
     </w:p>
     <w:p>
@@ -3073,23 +3101,7 @@
           <w:sz w:val="26"/>
           <w:szCs w:val="26"/>
         </w:rPr>
-        <w:t>Quả</w:t>
-      </w:r>
-      <w:r>
-        <w:rPr>
-          <w:rFonts w:ascii="Times New Roman" w:hAnsi="Times New Roman" w:cs="Times New Roman"/>
-          <w:sz w:val="26"/>
-          <w:szCs w:val="26"/>
-        </w:rPr>
-        <w:t>n lý đ</w:t>
-      </w:r>
-      <w:r>
-        <w:rPr>
-          <w:rFonts w:ascii="Times New Roman" w:hAnsi="Times New Roman" w:cs="Times New Roman"/>
-          <w:sz w:val="26"/>
-          <w:szCs w:val="26"/>
-        </w:rPr>
-        <w:t>oàn viên</w:t>
+        <w:t>Quản lý đoàn viên</w:t>
       </w:r>
     </w:p>
     <w:p>
@@ -3112,15 +3124,7 @@
           <w:sz w:val="26"/>
           <w:szCs w:val="26"/>
         </w:rPr>
-        <w:t>Quản lý h</w:t>
-      </w:r>
-      <w:r>
-        <w:rPr>
-          <w:rFonts w:ascii="Times New Roman" w:hAnsi="Times New Roman" w:cs="Times New Roman"/>
-          <w:sz w:val="26"/>
-          <w:szCs w:val="26"/>
-        </w:rPr>
-        <w:t>ội viên</w:t>
+        <w:t>Quản lý hội viên</w:t>
       </w:r>
     </w:p>
     <w:p>
@@ -3222,6 +3226,7 @@
           <w:rFonts w:ascii="Times New Roman" w:hAnsi="Times New Roman" w:cs="Times New Roman"/>
           <w:szCs w:val="40"/>
         </w:rPr>
+        <w:lastRenderedPageBreak/>
         <w:t>Phần 1</w:t>
       </w:r>
       <w:r>
@@ -3590,6 +3595,7 @@
           <w:szCs w:val="26"/>
           <w:lang w:eastAsia="vi-VN"/>
         </w:rPr>
+        <w:lastRenderedPageBreak/>
         <w:t>Hàng ngày Đoàn trường sẽ theo dõi hoạt động của đoàn viên thông qua các tổ chức trực thuộc như Liên chi đoàn các khoa, các chi đoàn trong toàn trường.</w:t>
       </w:r>
     </w:p>
@@ -4218,7 +4224,18 @@
           <w:szCs w:val="26"/>
           <w:lang w:eastAsia="vi-VN"/>
         </w:rPr>
-        <w:t>Lãng phí thời gian công sức, tức lãng phí ngày lao động của các nhân viên để thực hiện các nghiệp vụ cộng, tổng hợp số liệu, lập báo cáo…</w:t>
+        <w:t xml:space="preserve">Lãng phí thời gian công sức, tức lãng phí ngày lao động của các nhân viên </w:t>
+      </w:r>
+      <w:r>
+        <w:rPr>
+          <w:rStyle w:val="Bodytext2"/>
+          <w:color w:val="000000"/>
+          <w:sz w:val="26"/>
+          <w:szCs w:val="26"/>
+          <w:lang w:eastAsia="vi-VN"/>
+        </w:rPr>
+        <w:lastRenderedPageBreak/>
+        <w:t>để thực hiện các nghiệp vụ cộng, tổng hợp số liệu, lập báo cáo…</w:t>
       </w:r>
     </w:p>
     <w:p>
@@ -4508,6 +4525,7 @@
           <w:szCs w:val="26"/>
           <w:lang w:eastAsia="vi-VN"/>
         </w:rPr>
+        <w:lastRenderedPageBreak/>
         <w:t>Lập bảng dữ liệu</w:t>
       </w:r>
       <w:bookmarkEnd w:id="9"/>
@@ -4798,6 +4816,7 @@
           <w:sz w:val="26"/>
           <w:szCs w:val="26"/>
         </w:rPr>
+        <w:lastRenderedPageBreak/>
         <w:t>Bảng phần quyền</w:t>
       </w:r>
     </w:p>
@@ -5179,6 +5198,7 @@
           <w:sz w:val="26"/>
           <w:szCs w:val="26"/>
         </w:rPr>
+        <w:lastRenderedPageBreak/>
         <w:t>Bảng khóa học</w:t>
       </w:r>
     </w:p>
@@ -5538,6 +5558,7 @@
           <w:sz w:val="26"/>
           <w:szCs w:val="26"/>
         </w:rPr>
+        <w:lastRenderedPageBreak/>
         <w:t>Mô hình dữ liệu vật lý</w:t>
       </w:r>
     </w:p>
@@ -5774,6 +5795,7 @@
           <w:sz w:val="26"/>
           <w:szCs w:val="26"/>
         </w:rPr>
+        <w:lastRenderedPageBreak/>
         <w:t>Thiết kết giao diện</w:t>
       </w:r>
       <w:bookmarkEnd w:id="10"/>
@@ -6080,6 +6102,7 @@
           <w:sz w:val="26"/>
           <w:szCs w:val="26"/>
         </w:rPr>
+        <w:lastRenderedPageBreak/>
         <w:t>Giao diện bảng điều khiển</w:t>
       </w:r>
     </w:p>
@@ -6225,6 +6248,7 @@
           <w:sz w:val="26"/>
           <w:szCs w:val="26"/>
         </w:rPr>
+        <w:lastRenderedPageBreak/>
         <w:t>Giao diện quản lý đoàn viên</w:t>
       </w:r>
     </w:p>
@@ -6499,6 +6523,7 @@
           <w:sz w:val="26"/>
           <w:szCs w:val="26"/>
         </w:rPr>
+        <w:lastRenderedPageBreak/>
         <w:t>Giao diện quản lý hội viên</w:t>
       </w:r>
     </w:p>
@@ -6621,6 +6646,7 @@
           <w:sz w:val="26"/>
           <w:szCs w:val="26"/>
         </w:rPr>
+        <w:lastRenderedPageBreak/>
         <w:t>Giao diện quản lý sự kiện</w:t>
       </w:r>
     </w:p>
@@ -6895,6 +6921,7 @@
           <w:sz w:val="26"/>
           <w:szCs w:val="26"/>
         </w:rPr>
+        <w:lastRenderedPageBreak/>
         <w:t>Giao diện quản lý người dung</w:t>
       </w:r>
     </w:p>
@@ -7002,6 +7029,7 @@
           <w:sz w:val="40"/>
           <w:szCs w:val="40"/>
         </w:rPr>
+        <w:lastRenderedPageBreak/>
         <w:t>Phần 3: CHƯƠNG TRÌNH VÀ KẾT QUẢ ĐẠT ĐƯỢC</w:t>
       </w:r>
       <w:bookmarkEnd w:id="11"/>
@@ -8473,6 +8501,7 @@
           <w:sz w:val="19"/>
           <w:szCs w:val="19"/>
         </w:rPr>
+        <w:lastRenderedPageBreak/>
         <w:t xml:space="preserve">                adapter.Fill(da);</w:t>
       </w:r>
     </w:p>
@@ -9962,6 +9991,7 @@
           <w:sz w:val="19"/>
           <w:szCs w:val="19"/>
         </w:rPr>
+        <w:lastRenderedPageBreak/>
         <w:t xml:space="preserve">        </w:t>
       </w:r>
       <w:r>
@@ -11470,6 +11500,7 @@
           <w:sz w:val="19"/>
           <w:szCs w:val="19"/>
         </w:rPr>
+        <w:lastRenderedPageBreak/>
         <w:t xml:space="preserve">            {</w:t>
       </w:r>
     </w:p>
@@ -12695,6 +12726,7 @@
           <w:sz w:val="19"/>
           <w:szCs w:val="19"/>
         </w:rPr>
+        <w:lastRenderedPageBreak/>
         <w:t xml:space="preserve">            </w:t>
       </w:r>
       <w:r>
@@ -13971,6 +14003,7 @@
           <w:sz w:val="19"/>
           <w:szCs w:val="19"/>
         </w:rPr>
+        <w:lastRenderedPageBreak/>
         <w:t xml:space="preserve">            temp.tieu_de = row[</w:t>
       </w:r>
       <w:r>
@@ -15285,6 +15318,7 @@
           <w:sz w:val="19"/>
           <w:szCs w:val="19"/>
         </w:rPr>
+        <w:lastRenderedPageBreak/>
         <w:t xml:space="preserve">            </w:t>
       </w:r>
       <w:r>
@@ -16574,6 +16608,7 @@
           <w:sz w:val="19"/>
           <w:szCs w:val="19"/>
         </w:rPr>
+        <w:lastRenderedPageBreak/>
         <w:t xml:space="preserve">            {</w:t>
       </w:r>
     </w:p>
@@ -17636,6 +17671,7 @@
           <w:sz w:val="40"/>
           <w:szCs w:val="40"/>
         </w:rPr>
+        <w:lastRenderedPageBreak/>
         <w:t>Phần 4: ĐÁNH GIÁ VÀ KẾT LUẬN</w:t>
       </w:r>
       <w:bookmarkEnd w:id="17"/>
@@ -17985,7 +18021,7 @@
           <w:rPr>
             <w:noProof/>
           </w:rPr>
-          <w:t>9</w:t>
+          <w:t>5</w:t>
         </w:r>
         <w:r>
           <w:rPr>
@@ -18037,9 +18073,19 @@
       <w:pBdr>
         <w:bottom w:val="single" w:sz="4" w:space="1" w:color="auto"/>
       </w:pBdr>
+      <w:tabs>
+        <w:tab w:val="clear" w:pos="4680"/>
+      </w:tabs>
     </w:pPr>
     <w:r>
       <w:t>Báo cáo BTL Lập trình Windows</w:t>
+    </w:r>
+    <w:r>
+      <w:t xml:space="preserve"> </w:t>
+    </w:r>
+    <w:r>
+      <w:tab/>
+      <w:t>Nhóm 25 – Lớp KTPM2 – K11</w:t>
     </w:r>
   </w:p>
 </w:hdr>
@@ -24570,7 +24616,7 @@
 </file>
 
 <file path=customXml/itemProps1.xml><?xml version="1.0" encoding="utf-8"?>
-<ds:datastoreItem xmlns:ds="http://schemas.openxmlformats.org/officeDocument/2006/customXml" ds:itemID="{7B072CDD-50DB-47C3-B864-CC9E9B46996F}">
+<ds:datastoreItem xmlns:ds="http://schemas.openxmlformats.org/officeDocument/2006/customXml" ds:itemID="{25D49D4D-8675-4CFD-A637-3CBB7ACEB5FA}">
   <ds:schemaRefs>
     <ds:schemaRef ds:uri="http://schemas.openxmlformats.org/officeDocument/2006/bibliography"/>
   </ds:schemaRefs>

</xml_diff>